<commit_message>
nowrap e wrap ele serve para quebrar linhas
</commit_message>
<xml_diff>
--- a/HTML-CSS-JS/Introducao ao Flexbox em CSS/01-Display-Flex.docx
+++ b/HTML-CSS-JS/Introducao ao Flexbox em CSS/01-Display-Flex.docx
@@ -3,8 +3,11 @@
 <w:document xmlns:wpc="http://schemas.microsoft.com/office/word/2010/wordprocessingCanvas" xmlns:cx="http://schemas.microsoft.com/office/drawing/2014/chartex" xmlns:mc="http://schemas.openxmlformats.org/markup-compatibility/2006" xmlns:o="urn:schemas-microsoft-com:office:office" xmlns:r="http://schemas.openxmlformats.org/officeDocument/2006/relationships" xmlns:m="http://schemas.openxmlformats.org/officeDocument/2006/math" xmlns:v="urn:schemas-microsoft-com:vml" xmlns:wp14="http://schemas.microsoft.com/office/word/2010/wordprocessingDrawing" xmlns:wp="http://schemas.openxmlformats.org/drawingml/2006/wordprocessingDrawing" xmlns:w10="urn:schemas-microsoft-com:office:word" xmlns:w="http://schemas.openxmlformats.org/wordprocessingml/2006/main" xmlns:w14="http://schemas.microsoft.com/office/word/2010/wordml" xmlns:w15="http://schemas.microsoft.com/office/word/2012/wordml" xmlns:w16se="http://schemas.microsoft.com/office/word/2015/wordml/symex" xmlns:wpg="http://schemas.microsoft.com/office/word/2010/wordprocessingGroup" xmlns:wpi="http://schemas.microsoft.com/office/word/2010/wordprocessingInk" xmlns:wne="http://schemas.microsoft.com/office/word/2006/wordml" xmlns:wps="http://schemas.microsoft.com/office/word/2010/wordprocessingShape" mc:Ignorable="w14 w15 w16se wp14">
   <w:body>
     <w:p>
-      <w:bookmarkStart w:id="0" w:name="_GoBack"/>
       <w:r>
+        <w:rPr>
+          <w:noProof/>
+          <w:lang w:eastAsia="pt-BR"/>
+        </w:rPr>
         <w:drawing>
           <wp:inline distT="0" distB="0" distL="0" distR="0" wp14:anchorId="6E3728B8" wp14:editId="776CB025">
             <wp:extent cx="5400040" cy="2829560"/>
@@ -42,9 +45,12 @@
         </w:drawing>
       </w:r>
     </w:p>
-    <w:bookmarkEnd w:id="0"/>
     <w:p>
       <w:r>
+        <w:rPr>
+          <w:noProof/>
+          <w:lang w:eastAsia="pt-BR"/>
+        </w:rPr>
         <w:drawing>
           <wp:inline distT="0" distB="0" distL="0" distR="0" wp14:anchorId="29AF3122" wp14:editId="35B43EF3">
             <wp:extent cx="2619741" cy="1667108"/>
@@ -81,6 +87,22 @@
           </wp:inline>
         </w:drawing>
       </w:r>
+    </w:p>
+    <w:p/>
+    <w:p>
+      <w:r>
+        <w:t xml:space="preserve">Basicamente o display </w:t>
+      </w:r>
+      <w:proofErr w:type="spellStart"/>
+      <w:r>
+        <w:t>flex</w:t>
+      </w:r>
+      <w:proofErr w:type="spellEnd"/>
+      <w:r>
+        <w:t>, vai deixar ele mais flexível, vamos poder mover os elementos da forma que quiser, colocar vários elementos dentro de um container, poder mudar a direção, criar colunas com esses elementos...</w:t>
+      </w:r>
+      <w:bookmarkStart w:id="0" w:name="_GoBack"/>
+      <w:bookmarkEnd w:id="0"/>
     </w:p>
     <w:sectPr>
       <w:pgSz w:w="11906" w:h="16838"/>

</xml_diff>